<commit_message>
added some comments in the doc
</commit_message>
<xml_diff>
--- a/P7/writtenAnswers.docx
+++ b/P7/writtenAnswers.docx
@@ -64,11 +64,40 @@
       <w:pPr>
         <w:pStyle w:val="ListParagraph"/>
       </w:pPr>
-      <w:r>
-        <w:t xml:space="preserve">B. </w:t>
+    </w:p>
+    <w:p>
+      <w:pPr>
+        <w:pStyle w:val="ListParagraph"/>
+      </w:pPr>
+      <w:r>
+        <w:t xml:space="preserve">// So I tried to figure out the answer to “what is its stationary distribution” for each and I figured for 1 and 2 it would be a vector full of 1s </w:t>
+      </w:r>
+      <w:proofErr w:type="spellStart"/>
+      <w:r>
+        <w:t>bc</w:t>
+      </w:r>
+      <w:proofErr w:type="spellEnd"/>
+      <w:r>
+        <w:t xml:space="preserve"> each column in P contains exactly 2 0.5s and the rest are 0s so an all ones vector * P = all ones vector… but then when I put it into python I got a different left eigenvector with weird values and when I do this different vector * P it is not equal to this different vector </w:t>
+      </w:r>
+      <w:proofErr w:type="spellStart"/>
+      <w:r>
+        <w:t>sooo</w:t>
+      </w:r>
+      <w:proofErr w:type="spellEnd"/>
+      <w:r>
+        <w:t xml:space="preserve"> I’m not sure what to do.</w:t>
       </w:r>
       <w:bookmarkStart w:id="0" w:name="_GoBack"/>
       <w:bookmarkEnd w:id="0"/>
+    </w:p>
+    <w:p>
+      <w:pPr>
+        <w:pStyle w:val="ListParagraph"/>
+      </w:pPr>
+      <w:r>
+        <w:t xml:space="preserve">B. </w:t>
+      </w:r>
     </w:p>
     <w:p>
       <w:pPr>

</xml_diff>

<commit_message>
2 and 3 done?
</commit_message>
<xml_diff>
--- a/P7/writtenAnswers.docx
+++ b/P7/writtenAnswers.docx
@@ -1,6 +1,6 @@
 
 <file path=word/document.xml><?xml version="1.0" encoding="utf-8"?>
-<w:document xmlns:wpc="http://schemas.microsoft.com/office/word/2010/wordprocessingCanvas" xmlns:mc="http://schemas.openxmlformats.org/markup-compatibility/2006" xmlns:o="urn:schemas-microsoft-com:office:office" xmlns:r="http://schemas.openxmlformats.org/officeDocument/2006/relationships" xmlns:m="http://schemas.openxmlformats.org/officeDocument/2006/math" xmlns:v="urn:schemas-microsoft-com:vml" xmlns:wp14="http://schemas.microsoft.com/office/word/2010/wordprocessingDrawing" xmlns:wp="http://schemas.openxmlformats.org/drawingml/2006/wordprocessingDrawing" xmlns:w10="urn:schemas-microsoft-com:office:word" xmlns:w="http://schemas.openxmlformats.org/wordprocessingml/2006/main" xmlns:w14="http://schemas.microsoft.com/office/word/2010/wordml" xmlns:w15="http://schemas.microsoft.com/office/word/2012/wordml" xmlns:wpg="http://schemas.microsoft.com/office/word/2010/wordprocessingGroup" xmlns:wpi="http://schemas.microsoft.com/office/word/2010/wordprocessingInk" xmlns:wne="http://schemas.microsoft.com/office/word/2006/wordml" xmlns:wps="http://schemas.microsoft.com/office/word/2010/wordprocessingShape" mc:Ignorable="w14 w15 wp14">
+<w:document xmlns:wpc="http://schemas.microsoft.com/office/word/2010/wordprocessingCanvas" xmlns:mo="http://schemas.microsoft.com/office/mac/office/2008/main" xmlns:mc="http://schemas.openxmlformats.org/markup-compatibility/2006" xmlns:mv="urn:schemas-microsoft-com:mac:vml" xmlns:o="urn:schemas-microsoft-com:office:office" xmlns:r="http://schemas.openxmlformats.org/officeDocument/2006/relationships" xmlns:m="http://schemas.openxmlformats.org/officeDocument/2006/math" xmlns:v="urn:schemas-microsoft-com:vml" xmlns:wp14="http://schemas.microsoft.com/office/word/2010/wordprocessingDrawing" xmlns:wp="http://schemas.openxmlformats.org/drawingml/2006/wordprocessingDrawing" xmlns:w10="urn:schemas-microsoft-com:office:word" xmlns:w="http://schemas.openxmlformats.org/wordprocessingml/2006/main" xmlns:w14="http://schemas.microsoft.com/office/word/2010/wordml" xmlns:w15="http://schemas.microsoft.com/office/word/2012/wordml" xmlns:wpg="http://schemas.microsoft.com/office/word/2010/wordprocessingGroup" xmlns:wpi="http://schemas.microsoft.com/office/word/2010/wordprocessingInk" xmlns:wne="http://schemas.microsoft.com/office/word/2006/wordml" xmlns:wps="http://schemas.microsoft.com/office/word/2010/wordprocessingShape" mc:Ignorable="w14 w15 wp14">
   <w:body>
     <w:p>
       <w:r>
@@ -181,13 +181,7 @@
         <w:t>→</w:t>
       </w:r>
       <w:r>
-        <w:t>)  1 for any X). Basically, from node 1 to another node x and back to node 1, it will take 2 * (x – 1) steps to get there and back, plus 2 * (number of times we bounce back and forth between nodes). Finally, if we go all the way around the circle to get back to 1, this will take 10 steps + 2 * (</w:t>
-      </w:r>
-      <w:r>
-        <w:t>number of times we bounce back and forth between nodes</w:t>
-      </w:r>
-      <w:r>
-        <w:t>). This is true for any node in the circle, and in either direction around the circle. Thus, the gcd of the number of steps is 2 rather than 1, making (1) periodic.</w:t>
+        <w:t>)  1 for any X). Basically, from node 1 to another node x and back to node 1, it will take 2 * (x – 1) steps to get there and back, plus 2 * (number of times we bounce back and forth between nodes). Finally, if we go all the way around the circle to get back to 1, this will take 10 steps + 2 * (number of times we bounce back and forth between nodes). This is true for any node in the circle, and in either direction around the circle. Thus, the gcd of the number of steps is 2 rather than 1, making (1) periodic.</w:t>
       </w:r>
     </w:p>
     <w:p/>
@@ -196,13 +190,7 @@
         <w:pStyle w:val="ListParagraph"/>
       </w:pPr>
       <w:r>
-        <w:t>(2), however, is aperiodic. Everything we said about (1) is true for (2), except that going all the way around the circle will take 9 steps + 2 * (</w:t>
-      </w:r>
-      <w:r>
-        <w:t>number of times we bounce back and forth between nodes</w:t>
-      </w:r>
-      <w:r>
-        <w:t>) rather than 10, which means that going all the way around the circle back to a given node is not divisible by 2. Therefore, the gcd of the number of steps is 1, making (2) periodic.</w:t>
+        <w:t>(2), however, is aperiodic. Everything we said about (1) is true for (2), except that going all the way around the circle will take 9 steps + 2 * (number of times we bounce back and forth between nodes) rather than 10, which means that going all the way around the circle back to a given node is not divisible by 2. Therefore, the gcd of the number of steps is 1, making (2) periodic.</w:t>
       </w:r>
     </w:p>
     <w:p>
@@ -226,59 +214,21 @@
         <w:t xml:space="preserve">(3) is also aperiodic. </w:t>
       </w:r>
       <w:r>
-        <w:t>Everything we said about (2) is true for (3), except additionally, using the shortcut between nodes 1 and 5 will take either 5 steps + 2 * (</w:t>
-      </w:r>
-      <w:r>
-        <w:t>number of times we bounce back and forth between nodes</w:t>
-      </w:r>
-      <w:r>
-        <w:t>) or 6 steps + 2 * (</w:t>
-      </w:r>
-      <w:r>
-        <w:t>number of times we bounce back and forth between nodes</w:t>
-      </w:r>
-      <w:r>
-        <w:t>). The gcd of 9, 5 + 2x, 6 + 2x, and 2y + 2x is 1, making (3) periodic.</w:t>
-      </w:r>
-    </w:p>
-    <w:p>
-      <w:pPr>
-        <w:pStyle w:val="ListParagraph"/>
-      </w:pPr>
-      <w:r>
-        <w:t xml:space="preserve">Its stationary distribution is [-0.44232587, -0.29488391, -0.29488391, -0.29488391, -0.44232587, </w:t>
-      </w:r>
-      <w:r>
-        <w:t>-0.29488391</w:t>
-      </w:r>
-      <w:r>
-        <w:t xml:space="preserve">, </w:t>
-      </w:r>
-      <w:r>
-        <w:t>-0.29488391</w:t>
-      </w:r>
-      <w:r>
-        <w:t xml:space="preserve">, </w:t>
-      </w:r>
-      <w:r>
-        <w:t>-0.29488391</w:t>
-      </w:r>
-      <w:r>
-        <w:t xml:space="preserve">, </w:t>
-      </w:r>
-      <w:r>
-        <w:t>-0.29488391</w:t>
-      </w:r>
-      <w:r>
-        <w:t>].</w:t>
-      </w:r>
-    </w:p>
-    <w:p>
-      <w:pPr>
-        <w:pStyle w:val="ListParagraph"/>
-      </w:pPr>
-      <w:bookmarkStart w:id="0" w:name="_GoBack"/>
-      <w:bookmarkEnd w:id="0"/>
+        <w:t>Everything we said about (2) is true for (3), except additionally, using the shortcut between nodes 1 and 5 will take either 5 steps + 2 * (number of times we bounce back and forth between nodes) or 6 steps + 2 * (number of times we bounce back and forth between nodes). The gcd of 9, 5 + 2x, 6 + 2x, and 2y + 2x is 1, making (3) periodic.</w:t>
+      </w:r>
+    </w:p>
+    <w:p>
+      <w:pPr>
+        <w:pStyle w:val="ListParagraph"/>
+      </w:pPr>
+      <w:r>
+        <w:t>Its stationary distribution is [-0.44232587, -0.29488391, -0.29488391, -0.29488391, -0.44232587, -0.29488391, -0.29488391, -0.29488391, -0.29488391].</w:t>
+      </w:r>
+    </w:p>
+    <w:p>
+      <w:pPr>
+        <w:pStyle w:val="ListParagraph"/>
+      </w:pPr>
     </w:p>
     <w:p>
       <w:pPr>
@@ -323,6 +273,1114 @@
       <w:r>
         <w:t>A.</w:t>
       </w:r>
+      <w:r>
+        <w:t xml:space="preserve"> The state space of this Markov Chain is equal to the number of parks we are visiting, which is 30.</w:t>
+      </w:r>
+      <w:r>
+        <w:t xml:space="preserve"> When T = 0, the route will only update when a shorter route is found by randomly switching parks. That means, that any route with distance longer than the randomly initialized one will not be seen.</w:t>
+      </w:r>
+      <w:r>
+        <w:t xml:space="preserve"> With T &gt; 0 however, there is always a </w:t>
+      </w:r>
+      <w:r>
+        <w:lastRenderedPageBreak/>
+        <w:t xml:space="preserve">probability of it switching routes even if the newly found route is longer. This means that as MAXITER tends towards infinity, all routes will be seen. </w:t>
+      </w:r>
+    </w:p>
+    <w:p/>
+    <w:p>
+      <w:pPr>
+        <w:ind w:left="720"/>
+      </w:pPr>
+    </w:p>
+    <w:p>
+      <w:pPr>
+        <w:ind w:left="720"/>
+      </w:pPr>
+      <w:r>
+        <w:t>Question 2</w:t>
+      </w:r>
+    </w:p>
+    <w:p>
+      <w:pPr>
+        <w:ind w:left="720"/>
+      </w:pPr>
+    </w:p>
+    <w:p>
+      <w:pPr>
+        <w:ind w:left="720"/>
+      </w:pPr>
+      <w:r>
+        <w:t>def read_csv(csv_name):</w:t>
+      </w:r>
+    </w:p>
+    <w:p>
+      <w:pPr>
+        <w:ind w:left="720"/>
+      </w:pPr>
+      <w:r>
+        <w:tab/>
+        <w:t>df = pd.read_csv(csv_name, header = None)</w:t>
+      </w:r>
+    </w:p>
+    <w:p>
+      <w:pPr>
+        <w:ind w:left="720"/>
+      </w:pPr>
+      <w:r>
+        <w:tab/>
+        <w:t>return df.as_matrix()</w:t>
+      </w:r>
+    </w:p>
+    <w:p>
+      <w:pPr>
+        <w:ind w:left="720"/>
+      </w:pPr>
+    </w:p>
+    <w:p>
+      <w:pPr>
+        <w:ind w:left="720"/>
+      </w:pPr>
+      <w:r>
+        <w:t>parks_info = read_csv('parks.csv')</w:t>
+      </w:r>
+    </w:p>
+    <w:p>
+      <w:pPr>
+        <w:ind w:left="720"/>
+      </w:pPr>
+    </w:p>
+    <w:p>
+      <w:pPr>
+        <w:ind w:left="720"/>
+      </w:pPr>
+      <w:r>
+        <w:t>#print("parks info: ", parks_info)</w:t>
+      </w:r>
+    </w:p>
+    <w:p>
+      <w:pPr>
+        <w:ind w:left="720"/>
+      </w:pPr>
+      <w:r>
+        <w:t>parks_info = np.delete(parks_info, (0), axis=0)</w:t>
+      </w:r>
+    </w:p>
+    <w:p>
+      <w:pPr>
+        <w:ind w:left="720"/>
+      </w:pPr>
+    </w:p>
+    <w:p>
+      <w:pPr>
+        <w:ind w:left="720"/>
+      </w:pPr>
+      <w:r>
+        <w:t>#converting parks info from np array to dict for easier use key: park name, value: (longitude, latitude)</w:t>
+      </w:r>
+    </w:p>
+    <w:p>
+      <w:pPr>
+        <w:ind w:left="720"/>
+      </w:pPr>
+      <w:r>
+        <w:t>parks_dict = {}</w:t>
+      </w:r>
+    </w:p>
+    <w:p>
+      <w:pPr>
+        <w:ind w:left="720"/>
+      </w:pPr>
+      <w:r>
+        <w:t>for row in range(parks_info.shape[0]):</w:t>
+      </w:r>
+    </w:p>
+    <w:p>
+      <w:pPr>
+        <w:ind w:left="720"/>
+      </w:pPr>
+      <w:r>
+        <w:tab/>
+        <w:t>park_name = parks_info[row][0]</w:t>
+      </w:r>
+    </w:p>
+    <w:p>
+      <w:pPr>
+        <w:ind w:left="720"/>
+      </w:pPr>
+      <w:r>
+        <w:tab/>
+        <w:t>longitude = float(parks_info[row][1])</w:t>
+      </w:r>
+    </w:p>
+    <w:p>
+      <w:pPr>
+        <w:ind w:left="720"/>
+      </w:pPr>
+      <w:r>
+        <w:tab/>
+        <w:t>latitude = float(parks_info[row][2])</w:t>
+      </w:r>
+    </w:p>
+    <w:p>
+      <w:pPr>
+        <w:ind w:left="720"/>
+      </w:pPr>
+      <w:r>
+        <w:tab/>
+        <w:t>parks_dict[park_name] = (longitude, latitude)</w:t>
+      </w:r>
+    </w:p>
+    <w:p>
+      <w:pPr>
+        <w:ind w:left="720"/>
+      </w:pPr>
+    </w:p>
+    <w:p>
+      <w:pPr>
+        <w:ind w:left="720"/>
+      </w:pPr>
+      <w:r>
+        <w:t>#print(parks_dict)</w:t>
+      </w:r>
+    </w:p>
+    <w:p>
+      <w:pPr>
+        <w:ind w:left="720"/>
+      </w:pPr>
+    </w:p>
+    <w:p>
+      <w:pPr>
+        <w:ind w:left="720"/>
+      </w:pPr>
+      <w:r>
+        <w:t>def calculate_distance_two_parks(park_1, park_2):</w:t>
+      </w:r>
+    </w:p>
+    <w:p>
+      <w:pPr>
+        <w:ind w:left="720"/>
+      </w:pPr>
+      <w:r>
+        <w:tab/>
+        <w:t>longitude_1, latitude_1 = parks_dict[park_1]</w:t>
+      </w:r>
+    </w:p>
+    <w:p>
+      <w:pPr>
+        <w:ind w:left="720"/>
+      </w:pPr>
+      <w:r>
+        <w:tab/>
+        <w:t>longitude_2, latitude_2 = parks_dict[park_2]</w:t>
+      </w:r>
+    </w:p>
+    <w:p>
+      <w:pPr>
+        <w:ind w:left="720"/>
+      </w:pPr>
+    </w:p>
+    <w:p>
+      <w:pPr>
+        <w:ind w:left="720"/>
+      </w:pPr>
+      <w:r>
+        <w:tab/>
+        <w:t>return math.sqrt((longitude_1 - longitude_2) ** 2 + (latitude_1 - latitude_2) ** 2)</w:t>
+      </w:r>
+    </w:p>
+    <w:p>
+      <w:pPr>
+        <w:ind w:left="720"/>
+      </w:pPr>
+    </w:p>
+    <w:p>
+      <w:pPr>
+        <w:ind w:left="720"/>
+      </w:pPr>
+      <w:r>
+        <w:t>def calculate_route_total_distance(parks):</w:t>
+      </w:r>
+    </w:p>
+    <w:p>
+      <w:pPr>
+        <w:ind w:left="720"/>
+      </w:pPr>
+      <w:r>
+        <w:tab/>
+        <w:t>total_distance = 0</w:t>
+      </w:r>
+    </w:p>
+    <w:p>
+      <w:pPr>
+        <w:ind w:left="720"/>
+      </w:pPr>
+      <w:r>
+        <w:tab/>
+        <w:t>for i in range(len(parks) - 1):</w:t>
+      </w:r>
+    </w:p>
+    <w:p>
+      <w:pPr>
+        <w:ind w:left="720"/>
+      </w:pPr>
+      <w:r>
+        <w:tab/>
+      </w:r>
+      <w:r>
+        <w:tab/>
+        <w:t>current_park = parks[i]</w:t>
+      </w:r>
+    </w:p>
+    <w:p>
+      <w:pPr>
+        <w:ind w:left="720"/>
+      </w:pPr>
+      <w:r>
+        <w:tab/>
+      </w:r>
+      <w:r>
+        <w:tab/>
+        <w:t>next_park = parks[i + 1]</w:t>
+      </w:r>
+    </w:p>
+    <w:p>
+      <w:pPr>
+        <w:ind w:left="720"/>
+      </w:pPr>
+      <w:r>
+        <w:tab/>
+      </w:r>
+      <w:r>
+        <w:tab/>
+        <w:t>total_distance += calculate_distance_two_parks(current_park, next_park)</w:t>
+      </w:r>
+    </w:p>
+    <w:p>
+      <w:pPr>
+        <w:ind w:left="720"/>
+      </w:pPr>
+    </w:p>
+    <w:p>
+      <w:pPr>
+        <w:ind w:left="720"/>
+      </w:pPr>
+      <w:r>
+        <w:tab/>
+        <w:t>#forgot about going from last park to home, doing it outside for loop</w:t>
+      </w:r>
+    </w:p>
+    <w:p>
+      <w:pPr>
+        <w:ind w:left="720"/>
+      </w:pPr>
+      <w:r>
+        <w:tab/>
+        <w:t>last_park = parks[-1]</w:t>
+      </w:r>
+    </w:p>
+    <w:p>
+      <w:pPr>
+        <w:ind w:left="720"/>
+      </w:pPr>
+      <w:r>
+        <w:tab/>
+        <w:t>first_park = parks[0]</w:t>
+      </w:r>
+    </w:p>
+    <w:p>
+      <w:pPr>
+        <w:ind w:left="720"/>
+      </w:pPr>
+      <w:r>
+        <w:lastRenderedPageBreak/>
+        <w:tab/>
+        <w:t>total_distance += calculate_distance_two_parks(last_park, first_park)</w:t>
+      </w:r>
+    </w:p>
+    <w:p>
+      <w:pPr>
+        <w:ind w:left="720"/>
+      </w:pPr>
+      <w:r>
+        <w:tab/>
+        <w:t>#print("hello")</w:t>
+      </w:r>
+    </w:p>
+    <w:p>
+      <w:pPr>
+        <w:ind w:left="720"/>
+      </w:pPr>
+      <w:r>
+        <w:tab/>
+        <w:t>#print(total_distance)</w:t>
+      </w:r>
+    </w:p>
+    <w:p>
+      <w:pPr>
+        <w:ind w:left="720"/>
+      </w:pPr>
+      <w:r>
+        <w:tab/>
+        <w:t>return total_distance</w:t>
+      </w:r>
+    </w:p>
+    <w:p>
+      <w:pPr>
+        <w:ind w:left="720"/>
+      </w:pPr>
+    </w:p>
+    <w:p>
+      <w:pPr>
+        <w:ind w:left="720"/>
+      </w:pPr>
+    </w:p>
+    <w:p>
+      <w:pPr>
+        <w:ind w:left="720"/>
+      </w:pPr>
+    </w:p>
+    <w:p>
+      <w:pPr>
+        <w:ind w:left="720"/>
+      </w:pPr>
+      <w:r>
+        <w:t>all_park_names = list(parks_dict.keys())</w:t>
+      </w:r>
+    </w:p>
+    <w:p>
+      <w:pPr>
+        <w:ind w:left="720"/>
+      </w:pPr>
+    </w:p>
+    <w:p>
+      <w:pPr>
+        <w:ind w:left="720"/>
+      </w:pPr>
+      <w:r>
+        <w:t>temp = all_park_names.copy()</w:t>
+      </w:r>
+    </w:p>
+    <w:p>
+      <w:pPr>
+        <w:ind w:left="720"/>
+      </w:pPr>
+      <w:r>
+        <w:t>temp.sort()</w:t>
+      </w:r>
+    </w:p>
+    <w:p>
+      <w:pPr>
+        <w:ind w:left="720"/>
+      </w:pPr>
+      <w:r>
+        <w:t>#print("Distance between Acadia and Arches: ", calculate_distance_two_parks("Acadia", "Arches"))</w:t>
+      </w:r>
+    </w:p>
+    <w:p>
+      <w:pPr>
+        <w:ind w:left="720"/>
+      </w:pPr>
+      <w:r>
+        <w:t>#print("Distance Alphabetical ", calculate_route_total_distance(temp))</w:t>
+      </w:r>
+    </w:p>
+    <w:p>
+      <w:pPr>
+        <w:ind w:left="720"/>
+      </w:pPr>
+    </w:p>
+    <w:p>
+      <w:pPr>
+        <w:ind w:left="720"/>
+      </w:pPr>
+    </w:p>
+    <w:p>
+      <w:pPr>
+        <w:ind w:left="720"/>
+      </w:pPr>
+      <w:r>
+        <w:t>def MCMC_algorithm(max_iterations, park_list, T, c = False):</w:t>
+      </w:r>
+    </w:p>
+    <w:p>
+      <w:pPr>
+        <w:ind w:left="720"/>
+      </w:pPr>
+      <w:r>
+        <w:tab/>
+        <w:t>#print(park_list)</w:t>
+      </w:r>
+    </w:p>
+    <w:p>
+      <w:pPr>
+        <w:ind w:left="720"/>
+      </w:pPr>
+      <w:r>
+        <w:tab/>
+        <w:t>random.shuffle(park_list) #creates random route</w:t>
+      </w:r>
+    </w:p>
+    <w:p>
+      <w:pPr>
+        <w:ind w:left="720"/>
+      </w:pPr>
+      <w:r>
+        <w:tab/>
+        <w:t>#print("starting random route: ", park_list)</w:t>
+      </w:r>
+    </w:p>
+    <w:p>
+      <w:pPr>
+        <w:ind w:left="720"/>
+      </w:pPr>
+      <w:r>
+        <w:tab/>
+        <w:t>#print("starting distance: ", calculate_route_total_distance(park_list))</w:t>
+      </w:r>
+    </w:p>
+    <w:p>
+      <w:pPr>
+        <w:ind w:left="720"/>
+      </w:pPr>
+      <w:r>
+        <w:tab/>
+        <w:t>best_route = park_list</w:t>
+      </w:r>
+    </w:p>
+    <w:p>
+      <w:pPr>
+        <w:ind w:left="720"/>
+      </w:pPr>
+      <w:r>
+        <w:tab/>
+        <w:t>#best_route_distance = calculate_route_total_distance(best_route)</w:t>
+      </w:r>
+    </w:p>
+    <w:p>
+      <w:pPr>
+        <w:ind w:left="720"/>
+      </w:pPr>
+      <w:r>
+        <w:tab/>
+        <w:t>#route_distance_history = [calculate_route_total_distance(park_list)]</w:t>
+      </w:r>
+    </w:p>
+    <w:p>
+      <w:pPr>
+        <w:ind w:left="720"/>
+      </w:pPr>
+      <w:r>
+        <w:tab/>
+        <w:t>route_distance_history = []</w:t>
+      </w:r>
+    </w:p>
+    <w:p>
+      <w:pPr>
+        <w:ind w:left="720"/>
+      </w:pPr>
+      <w:r>
+        <w:tab/>
+        <w:t>for i in range(max_iterations):</w:t>
+      </w:r>
+    </w:p>
+    <w:p>
+      <w:pPr>
+        <w:ind w:left="720"/>
+      </w:pPr>
+      <w:r>
+        <w:tab/>
+      </w:r>
+      <w:r>
+        <w:tab/>
+        <w:t>if c == False:</w:t>
+      </w:r>
+    </w:p>
+    <w:p>
+      <w:pPr>
+        <w:ind w:left="720"/>
+      </w:pPr>
+      <w:r>
+        <w:tab/>
+      </w:r>
+      <w:r>
+        <w:tab/>
+      </w:r>
+      <w:r>
+        <w:tab/>
+        <w:t>random_park_index = random.randint(0, len(park_list) - 2)</w:t>
+      </w:r>
+    </w:p>
+    <w:p>
+      <w:pPr>
+        <w:ind w:left="720"/>
+      </w:pPr>
+      <w:r>
+        <w:tab/>
+      </w:r>
+      <w:r>
+        <w:tab/>
+      </w:r>
+      <w:r>
+        <w:tab/>
+        <w:t>consec_park_index = random_park_index + 1</w:t>
+      </w:r>
+    </w:p>
+    <w:p>
+      <w:pPr>
+        <w:ind w:left="720"/>
+      </w:pPr>
+      <w:r>
+        <w:tab/>
+      </w:r>
+      <w:r>
+        <w:tab/>
+        <w:t>else:</w:t>
+      </w:r>
+    </w:p>
+    <w:p>
+      <w:pPr>
+        <w:ind w:left="720"/>
+      </w:pPr>
+      <w:r>
+        <w:tab/>
+      </w:r>
+      <w:r>
+        <w:tab/>
+      </w:r>
+      <w:r>
+        <w:tab/>
+        <w:t>random_park_index, consec_park_index = random.sample(range(len(park_list)), 2)</w:t>
+      </w:r>
+    </w:p>
+    <w:p>
+      <w:pPr>
+        <w:ind w:left="720"/>
+      </w:pPr>
+      <w:r>
+        <w:tab/>
+      </w:r>
+      <w:r>
+        <w:tab/>
+        <w:t>random_park = park_list[random_park_index]</w:t>
+      </w:r>
+    </w:p>
+    <w:p>
+      <w:pPr>
+        <w:ind w:left="720"/>
+      </w:pPr>
+      <w:r>
+        <w:tab/>
+      </w:r>
+      <w:r>
+        <w:tab/>
+        <w:t>consec_park = park_list[consec_park_index]</w:t>
+      </w:r>
+    </w:p>
+    <w:p>
+      <w:pPr>
+        <w:ind w:left="720"/>
+      </w:pPr>
+      <w:r>
+        <w:tab/>
+      </w:r>
+      <w:r>
+        <w:tab/>
+        <w:t>curr_route_copy = park_list.copy()</w:t>
+      </w:r>
+    </w:p>
+    <w:p>
+      <w:pPr>
+        <w:ind w:left="720"/>
+      </w:pPr>
+      <w:r>
+        <w:tab/>
+      </w:r>
+      <w:r>
+        <w:tab/>
+        <w:t xml:space="preserve">curr_route_copy[random_park_index] = consec_park </w:t>
+      </w:r>
+    </w:p>
+    <w:p>
+      <w:pPr>
+        <w:ind w:left="720"/>
+      </w:pPr>
+      <w:r>
+        <w:tab/>
+      </w:r>
+      <w:r>
+        <w:tab/>
+        <w:t>curr_route_copy[consec_park_index] = random_park</w:t>
+      </w:r>
+    </w:p>
+    <w:p>
+      <w:pPr>
+        <w:ind w:left="720"/>
+      </w:pPr>
+    </w:p>
+    <w:p>
+      <w:pPr>
+        <w:ind w:left="720"/>
+      </w:pPr>
+      <w:r>
+        <w:tab/>
+      </w:r>
+      <w:r>
+        <w:tab/>
+        <w:t>change_distance_traveled = calculate_route_total_distance(curr_route_copy) - calculate_route_total_distance(park_list)</w:t>
+      </w:r>
+    </w:p>
+    <w:p>
+      <w:pPr>
+        <w:ind w:left="720"/>
+      </w:pPr>
+      <w:r>
+        <w:tab/>
+      </w:r>
+      <w:r>
+        <w:tab/>
+        <w:t>route_distance_history.append(calculate_route_total_distance(curr_route_copy))</w:t>
+      </w:r>
+    </w:p>
+    <w:p>
+      <w:pPr>
+        <w:ind w:left="720"/>
+      </w:pPr>
+      <w:r>
+        <w:lastRenderedPageBreak/>
+        <w:tab/>
+      </w:r>
+      <w:r>
+        <w:tab/>
+        <w:t>if change_distance_traveled &lt; 0 or (T &gt; 0 and random.uniform(0, 1) &lt; math.exp( - change_distance_traveled / T)):</w:t>
+      </w:r>
+    </w:p>
+    <w:p>
+      <w:pPr>
+        <w:ind w:left="720"/>
+      </w:pPr>
+      <w:r>
+        <w:tab/>
+      </w:r>
+      <w:r>
+        <w:tab/>
+      </w:r>
+      <w:r>
+        <w:tab/>
+        <w:t>park_list = curr_route_copy</w:t>
+      </w:r>
+    </w:p>
+    <w:p>
+      <w:pPr>
+        <w:ind w:left="720"/>
+      </w:pPr>
+      <w:r>
+        <w:tab/>
+      </w:r>
+      <w:r>
+        <w:tab/>
+        <w:t>if calculate_route_total_distance(park_list) &lt; calculate_route_total_distance(best_route):</w:t>
+      </w:r>
+    </w:p>
+    <w:p>
+      <w:pPr>
+        <w:ind w:left="720"/>
+      </w:pPr>
+      <w:r>
+        <w:tab/>
+      </w:r>
+      <w:r>
+        <w:tab/>
+      </w:r>
+      <w:r>
+        <w:tab/>
+        <w:t>best_route = park_list</w:t>
+      </w:r>
+    </w:p>
+    <w:p>
+      <w:pPr>
+        <w:ind w:left="720"/>
+      </w:pPr>
+    </w:p>
+    <w:p>
+      <w:pPr>
+        <w:ind w:left="720"/>
+      </w:pPr>
+      <w:r>
+        <w:tab/>
+        <w:t>#print("Best Distance: ", calculate_route_total_distance(best_route))</w:t>
+      </w:r>
+    </w:p>
+    <w:p>
+      <w:pPr>
+        <w:ind w:left="720"/>
+      </w:pPr>
+      <w:r>
+        <w:tab/>
+        <w:t>#print("Best Route: ", best_route)</w:t>
+      </w:r>
+    </w:p>
+    <w:p>
+      <w:pPr>
+        <w:ind w:left="720"/>
+      </w:pPr>
+    </w:p>
+    <w:p>
+      <w:pPr>
+        <w:ind w:left="720"/>
+      </w:pPr>
+    </w:p>
+    <w:p>
+      <w:pPr>
+        <w:ind w:left="720"/>
+      </w:pPr>
+      <w:r>
+        <w:tab/>
+        <w:t>return best_route, route_distance_history #best route is best one we found, distance history is the distance of each route we tried</w:t>
+      </w:r>
+    </w:p>
+    <w:p>
+      <w:pPr>
+        <w:ind w:left="720"/>
+      </w:pPr>
+    </w:p>
+    <w:p>
+      <w:pPr>
+        <w:ind w:left="720"/>
+      </w:pPr>
+      <w:r>
+        <w:t>#found_route, route_distance_history = MCMC_algorithm(1000, all_park_names, 0.1)</w:t>
+      </w:r>
+    </w:p>
+    <w:p>
+      <w:pPr>
+        <w:ind w:left="720"/>
+      </w:pPr>
+    </w:p>
+    <w:p>
+      <w:pPr>
+        <w:ind w:left="720"/>
+      </w:pPr>
+      <w:r>
+        <w:t>def plot_2b_c(X_axis, sets_route_histories, title, file_name):</w:t>
+      </w:r>
+    </w:p>
+    <w:p>
+      <w:pPr>
+        <w:ind w:left="720"/>
+      </w:pPr>
+    </w:p>
+    <w:p>
+      <w:pPr>
+        <w:ind w:left="720"/>
+      </w:pPr>
+      <w:r>
+        <w:tab/>
+        <w:t>for history_index in range(len(sets_route_histories)):</w:t>
+      </w:r>
+    </w:p>
+    <w:p>
+      <w:pPr>
+        <w:ind w:left="720"/>
+      </w:pPr>
+      <w:r>
+        <w:tab/>
+      </w:r>
+      <w:r>
+        <w:tab/>
+        <w:t>history = sets_route_histories[history_index]</w:t>
+      </w:r>
+    </w:p>
+    <w:p>
+      <w:pPr>
+        <w:ind w:left="720"/>
+      </w:pPr>
+      <w:r>
+        <w:tab/>
+      </w:r>
+      <w:r>
+        <w:tab/>
+        <w:t>plt.scatter(X_axis, history, label = "Iteration " + str(history_index + 1))</w:t>
+      </w:r>
+    </w:p>
+    <w:p>
+      <w:pPr>
+        <w:ind w:left="720"/>
+      </w:pPr>
+      <w:r>
+        <w:tab/>
+        <w:t>plt.title(title)</w:t>
+      </w:r>
+    </w:p>
+    <w:p>
+      <w:pPr>
+        <w:ind w:left="720"/>
+      </w:pPr>
+      <w:r>
+        <w:tab/>
+        <w:t>plt.xlabel("Iterations")</w:t>
+      </w:r>
+    </w:p>
+    <w:p>
+      <w:pPr>
+        <w:ind w:left="720"/>
+      </w:pPr>
+      <w:r>
+        <w:tab/>
+        <w:t>plt.ylabel("Route Distance")</w:t>
+      </w:r>
+    </w:p>
+    <w:p>
+      <w:pPr>
+        <w:ind w:left="720"/>
+      </w:pPr>
+      <w:r>
+        <w:tab/>
+        <w:t>plt.legend(shadow=True, loc = 0)</w:t>
+      </w:r>
+    </w:p>
+    <w:p>
+      <w:pPr>
+        <w:ind w:left="720"/>
+      </w:pPr>
+      <w:r>
+        <w:tab/>
+        <w:t>plt.savefig(file_name + ".png", format = "png")</w:t>
+      </w:r>
+    </w:p>
+    <w:p>
+      <w:pPr>
+        <w:ind w:left="720"/>
+      </w:pPr>
+      <w:r>
+        <w:tab/>
+        <w:t>plt.close()</w:t>
+      </w:r>
+    </w:p>
+    <w:p>
+      <w:pPr>
+        <w:ind w:left="720"/>
+      </w:pPr>
+    </w:p>
+    <w:p>
+      <w:pPr>
+        <w:ind w:left="720"/>
+      </w:pPr>
+    </w:p>
+    <w:p>
+      <w:pPr>
+        <w:ind w:left="720"/>
+      </w:pPr>
+      <w:r>
+        <w:t>def part_b_c(c = False):</w:t>
+      </w:r>
+    </w:p>
+    <w:p>
+      <w:pPr>
+        <w:ind w:left="720"/>
+      </w:pPr>
+      <w:r>
+        <w:tab/>
+        <w:t>list_of_T = [0, 1, 10, 100]</w:t>
+      </w:r>
+    </w:p>
+    <w:p>
+      <w:pPr>
+        <w:ind w:left="720"/>
+      </w:pPr>
+      <w:r>
+        <w:tab/>
+        <w:t>number_iterations = 10000</w:t>
+      </w:r>
+    </w:p>
+    <w:p>
+      <w:pPr>
+        <w:ind w:left="720"/>
+      </w:pPr>
+      <w:r>
+        <w:tab/>
+        <w:t>num_trials = 10</w:t>
+      </w:r>
+    </w:p>
+    <w:p>
+      <w:pPr>
+        <w:ind w:left="720"/>
+      </w:pPr>
+    </w:p>
+    <w:p>
+      <w:pPr>
+        <w:ind w:left="720"/>
+      </w:pPr>
+      <w:r>
+        <w:tab/>
+        <w:t>iterations_list = [x for x in range(10000)]</w:t>
+      </w:r>
+    </w:p>
+    <w:p>
+      <w:pPr>
+        <w:ind w:left="720"/>
+      </w:pPr>
+    </w:p>
+    <w:p>
+      <w:pPr>
+        <w:ind w:left="720"/>
+      </w:pPr>
+      <w:r>
+        <w:tab/>
+        <w:t>for T in list_of_T:</w:t>
+      </w:r>
+    </w:p>
+    <w:p>
+      <w:pPr>
+        <w:ind w:left="720"/>
+      </w:pPr>
+      <w:r>
+        <w:tab/>
+      </w:r>
+      <w:r>
+        <w:tab/>
+        <w:t>history_distances_list = [] #list of route_distance_history lists</w:t>
+      </w:r>
+    </w:p>
+    <w:p>
+      <w:pPr>
+        <w:ind w:left="720"/>
+      </w:pPr>
+      <w:r>
+        <w:tab/>
+      </w:r>
+      <w:r>
+        <w:tab/>
+        <w:t>for trial in range(num_trials):</w:t>
+      </w:r>
+    </w:p>
+    <w:p>
+      <w:pPr>
+        <w:ind w:left="720"/>
+      </w:pPr>
+      <w:r>
+        <w:tab/>
+      </w:r>
+      <w:r>
+        <w:tab/>
+      </w:r>
+      <w:r>
+        <w:tab/>
+        <w:t>best_route, route_distance_history = MCMC_algorithm(number_iterations, all_park_names, T, c)</w:t>
+      </w:r>
+    </w:p>
+    <w:p>
+      <w:pPr>
+        <w:ind w:left="720"/>
+      </w:pPr>
+      <w:r>
+        <w:tab/>
+      </w:r>
+      <w:r>
+        <w:tab/>
+      </w:r>
+      <w:r>
+        <w:tab/>
+        <w:t>history_distances_list.append(route_distance_history)</w:t>
+      </w:r>
+    </w:p>
+    <w:p>
+      <w:pPr>
+        <w:ind w:left="720"/>
+      </w:pPr>
+      <w:r>
+        <w:tab/>
+      </w:r>
+      <w:r>
+        <w:tab/>
+        <w:t>if c == False:</w:t>
+      </w:r>
+    </w:p>
+    <w:p>
+      <w:pPr>
+        <w:ind w:left="720"/>
+      </w:pPr>
+      <w:r>
+        <w:lastRenderedPageBreak/>
+        <w:tab/>
+      </w:r>
+      <w:r>
+        <w:tab/>
+      </w:r>
+      <w:r>
+        <w:tab/>
+        <w:t>plot_2b_c(iterations_list, history_distances_list, "T = " + str(T), "2b_T=" + str(T))</w:t>
+      </w:r>
+    </w:p>
+    <w:p>
+      <w:pPr>
+        <w:ind w:left="720"/>
+      </w:pPr>
+      <w:r>
+        <w:tab/>
+      </w:r>
+      <w:r>
+        <w:tab/>
+        <w:t>else:</w:t>
+      </w:r>
+    </w:p>
+    <w:p>
+      <w:pPr>
+        <w:ind w:left="720"/>
+      </w:pPr>
+      <w:r>
+        <w:tab/>
+      </w:r>
+      <w:r>
+        <w:tab/>
+      </w:r>
+      <w:r>
+        <w:tab/>
+        <w:t>plot_2b_c(iterations_list, history_distances_list, "T = " + str(T), "2c_T=" + str(T))</w:t>
+      </w:r>
+    </w:p>
+    <w:p>
+      <w:pPr>
+        <w:ind w:left="720"/>
+      </w:pPr>
+    </w:p>
+    <w:p>
+      <w:pPr>
+        <w:ind w:left="720"/>
+      </w:pPr>
+      <w:r>
+        <w:t>#part_b_c()</w:t>
+      </w:r>
+    </w:p>
+    <w:p>
+      <w:pPr>
+        <w:ind w:left="720"/>
+      </w:pPr>
+      <w:r>
+        <w:t>#part_b_c(c = True)</w:t>
+      </w:r>
+    </w:p>
+    <w:p>
+      <w:pPr>
+        <w:ind w:left="720"/>
+      </w:pPr>
+    </w:p>
+    <w:p>
+      <w:pPr>
+        <w:ind w:left="720"/>
+      </w:pPr>
+    </w:p>
+    <w:p>
+      <w:pPr>
+        <w:ind w:left="720"/>
+      </w:pPr>
+      <w:bookmarkStart w:id="0" w:name="_GoBack"/>
+      <w:bookmarkEnd w:id="0"/>
+    </w:p>
+    <w:p>
+      <w:pPr>
+        <w:ind w:left="360"/>
+      </w:pPr>
     </w:p>
     <w:p>
       <w:pPr>
@@ -331,6 +1389,294 @@
       <w:r>
         <w:t>B.</w:t>
       </w:r>
+      <w:r>
+        <w:t xml:space="preserve"> It seems that T = 10 is the optimal setting for this algorithm given the current constraints. </w:t>
+      </w:r>
+    </w:p>
+    <w:p>
+      <w:pPr>
+        <w:pStyle w:val="ListParagraph"/>
+      </w:pPr>
+      <w:r>
+        <w:rPr>
+          <w:noProof/>
+        </w:rPr>
+        <w:drawing>
+          <wp:inline distT="0" distB="0" distL="0" distR="0" wp14:anchorId="42B6999C" wp14:editId="1D609916">
+            <wp:extent cx="5854700" cy="4394200"/>
+            <wp:effectExtent l="0" t="0" r="12700" b="0"/>
+            <wp:docPr id="1" name="Picture 1" descr="2b_T=0.png"/>
+            <wp:cNvGraphicFramePr>
+              <a:graphicFrameLocks xmlns:a="http://schemas.openxmlformats.org/drawingml/2006/main" noChangeAspect="1"/>
+            </wp:cNvGraphicFramePr>
+            <a:graphic xmlns:a="http://schemas.openxmlformats.org/drawingml/2006/main">
+              <a:graphicData uri="http://schemas.openxmlformats.org/drawingml/2006/picture">
+                <pic:pic xmlns:pic="http://schemas.openxmlformats.org/drawingml/2006/picture">
+                  <pic:nvPicPr>
+                    <pic:cNvPr id="0" name="Picture 1" descr="2b_T=0.png"/>
+                    <pic:cNvPicPr>
+                      <a:picLocks noChangeAspect="1" noChangeArrowheads="1"/>
+                    </pic:cNvPicPr>
+                  </pic:nvPicPr>
+                  <pic:blipFill>
+                    <a:blip r:embed="rId5">
+                      <a:extLst>
+                        <a:ext uri="{28A0092B-C50C-407E-A947-70E740481C1C}">
+                          <a14:useLocalDpi xmlns:a14="http://schemas.microsoft.com/office/drawing/2010/main" val="0"/>
+                        </a:ext>
+                      </a:extLst>
+                    </a:blip>
+                    <a:srcRect/>
+                    <a:stretch>
+                      <a:fillRect/>
+                    </a:stretch>
+                  </pic:blipFill>
+                  <pic:spPr bwMode="auto">
+                    <a:xfrm>
+                      <a:off x="0" y="0"/>
+                      <a:ext cx="5854700" cy="4394200"/>
+                    </a:xfrm>
+                    <a:prstGeom prst="rect">
+                      <a:avLst/>
+                    </a:prstGeom>
+                    <a:noFill/>
+                    <a:ln>
+                      <a:noFill/>
+                    </a:ln>
+                  </pic:spPr>
+                </pic:pic>
+              </a:graphicData>
+            </a:graphic>
+          </wp:inline>
+        </w:drawing>
+      </w:r>
+    </w:p>
+    <w:p>
+      <w:pPr>
+        <w:pStyle w:val="ListParagraph"/>
+      </w:pPr>
+    </w:p>
+    <w:p>
+      <w:pPr>
+        <w:pStyle w:val="ListParagraph"/>
+      </w:pPr>
+    </w:p>
+    <w:p>
+      <w:pPr>
+        <w:pStyle w:val="ListParagraph"/>
+      </w:pPr>
+      <w:r>
+        <w:rPr>
+          <w:noProof/>
+        </w:rPr>
+        <w:lastRenderedPageBreak/>
+        <w:drawing>
+          <wp:inline distT="0" distB="0" distL="0" distR="0" wp14:anchorId="009BFE20" wp14:editId="59FCC621">
+            <wp:extent cx="5854700" cy="4394200"/>
+            <wp:effectExtent l="0" t="0" r="12700" b="0"/>
+            <wp:docPr id="5" name="Picture 5" descr="2b_T=1.png"/>
+            <wp:cNvGraphicFramePr>
+              <a:graphicFrameLocks xmlns:a="http://schemas.openxmlformats.org/drawingml/2006/main" noChangeAspect="1"/>
+            </wp:cNvGraphicFramePr>
+            <a:graphic xmlns:a="http://schemas.openxmlformats.org/drawingml/2006/main">
+              <a:graphicData uri="http://schemas.openxmlformats.org/drawingml/2006/picture">
+                <pic:pic xmlns:pic="http://schemas.openxmlformats.org/drawingml/2006/picture">
+                  <pic:nvPicPr>
+                    <pic:cNvPr id="0" name="Picture 5" descr="2b_T=1.png"/>
+                    <pic:cNvPicPr>
+                      <a:picLocks noChangeAspect="1" noChangeArrowheads="1"/>
+                    </pic:cNvPicPr>
+                  </pic:nvPicPr>
+                  <pic:blipFill>
+                    <a:blip r:embed="rId6">
+                      <a:extLst>
+                        <a:ext uri="{28A0092B-C50C-407E-A947-70E740481C1C}">
+                          <a14:useLocalDpi xmlns:a14="http://schemas.microsoft.com/office/drawing/2010/main" val="0"/>
+                        </a:ext>
+                      </a:extLst>
+                    </a:blip>
+                    <a:srcRect/>
+                    <a:stretch>
+                      <a:fillRect/>
+                    </a:stretch>
+                  </pic:blipFill>
+                  <pic:spPr bwMode="auto">
+                    <a:xfrm>
+                      <a:off x="0" y="0"/>
+                      <a:ext cx="5854700" cy="4394200"/>
+                    </a:xfrm>
+                    <a:prstGeom prst="rect">
+                      <a:avLst/>
+                    </a:prstGeom>
+                    <a:noFill/>
+                    <a:ln>
+                      <a:noFill/>
+                    </a:ln>
+                  </pic:spPr>
+                </pic:pic>
+              </a:graphicData>
+            </a:graphic>
+          </wp:inline>
+        </w:drawing>
+      </w:r>
+    </w:p>
+    <w:p>
+      <w:pPr>
+        <w:pStyle w:val="ListParagraph"/>
+      </w:pPr>
+    </w:p>
+    <w:p>
+      <w:pPr>
+        <w:pStyle w:val="ListParagraph"/>
+      </w:pPr>
+    </w:p>
+    <w:p>
+      <w:pPr>
+        <w:pStyle w:val="ListParagraph"/>
+      </w:pPr>
+    </w:p>
+    <w:p>
+      <w:pPr>
+        <w:pStyle w:val="ListParagraph"/>
+      </w:pPr>
+      <w:r>
+        <w:rPr>
+          <w:noProof/>
+        </w:rPr>
+        <w:lastRenderedPageBreak/>
+        <w:drawing>
+          <wp:inline distT="0" distB="0" distL="0" distR="0" wp14:anchorId="71C8B8D6" wp14:editId="3A9413BA">
+            <wp:extent cx="5854700" cy="4394200"/>
+            <wp:effectExtent l="0" t="0" r="12700" b="0"/>
+            <wp:docPr id="6" name="Picture 6" descr="2b_T=10.png"/>
+            <wp:cNvGraphicFramePr>
+              <a:graphicFrameLocks xmlns:a="http://schemas.openxmlformats.org/drawingml/2006/main" noChangeAspect="1"/>
+            </wp:cNvGraphicFramePr>
+            <a:graphic xmlns:a="http://schemas.openxmlformats.org/drawingml/2006/main">
+              <a:graphicData uri="http://schemas.openxmlformats.org/drawingml/2006/picture">
+                <pic:pic xmlns:pic="http://schemas.openxmlformats.org/drawingml/2006/picture">
+                  <pic:nvPicPr>
+                    <pic:cNvPr id="0" name="Picture 6" descr="2b_T=10.png"/>
+                    <pic:cNvPicPr>
+                      <a:picLocks noChangeAspect="1" noChangeArrowheads="1"/>
+                    </pic:cNvPicPr>
+                  </pic:nvPicPr>
+                  <pic:blipFill>
+                    <a:blip r:embed="rId7">
+                      <a:extLst>
+                        <a:ext uri="{28A0092B-C50C-407E-A947-70E740481C1C}">
+                          <a14:useLocalDpi xmlns:a14="http://schemas.microsoft.com/office/drawing/2010/main" val="0"/>
+                        </a:ext>
+                      </a:extLst>
+                    </a:blip>
+                    <a:srcRect/>
+                    <a:stretch>
+                      <a:fillRect/>
+                    </a:stretch>
+                  </pic:blipFill>
+                  <pic:spPr bwMode="auto">
+                    <a:xfrm>
+                      <a:off x="0" y="0"/>
+                      <a:ext cx="5854700" cy="4394200"/>
+                    </a:xfrm>
+                    <a:prstGeom prst="rect">
+                      <a:avLst/>
+                    </a:prstGeom>
+                    <a:noFill/>
+                    <a:ln>
+                      <a:noFill/>
+                    </a:ln>
+                  </pic:spPr>
+                </pic:pic>
+              </a:graphicData>
+            </a:graphic>
+          </wp:inline>
+        </w:drawing>
+      </w:r>
+    </w:p>
+    <w:p>
+      <w:pPr>
+        <w:pStyle w:val="ListParagraph"/>
+      </w:pPr>
+    </w:p>
+    <w:p>
+      <w:pPr>
+        <w:pStyle w:val="ListParagraph"/>
+      </w:pPr>
+    </w:p>
+    <w:p>
+      <w:pPr>
+        <w:pStyle w:val="ListParagraph"/>
+      </w:pPr>
+      <w:r>
+        <w:rPr>
+          <w:noProof/>
+        </w:rPr>
+        <w:lastRenderedPageBreak/>
+        <w:drawing>
+          <wp:inline distT="0" distB="0" distL="0" distR="0" wp14:anchorId="4FAEE6E7" wp14:editId="34325D09">
+            <wp:extent cx="5854700" cy="4394200"/>
+            <wp:effectExtent l="0" t="0" r="12700" b="0"/>
+            <wp:docPr id="7" name="Picture 7" descr="2b_T=100.png"/>
+            <wp:cNvGraphicFramePr>
+              <a:graphicFrameLocks xmlns:a="http://schemas.openxmlformats.org/drawingml/2006/main" noChangeAspect="1"/>
+            </wp:cNvGraphicFramePr>
+            <a:graphic xmlns:a="http://schemas.openxmlformats.org/drawingml/2006/main">
+              <a:graphicData uri="http://schemas.openxmlformats.org/drawingml/2006/picture">
+                <pic:pic xmlns:pic="http://schemas.openxmlformats.org/drawingml/2006/picture">
+                  <pic:nvPicPr>
+                    <pic:cNvPr id="0" name="Picture 7" descr="2b_T=100.png"/>
+                    <pic:cNvPicPr>
+                      <a:picLocks noChangeAspect="1" noChangeArrowheads="1"/>
+                    </pic:cNvPicPr>
+                  </pic:nvPicPr>
+                  <pic:blipFill>
+                    <a:blip r:embed="rId8">
+                      <a:extLst>
+                        <a:ext uri="{28A0092B-C50C-407E-A947-70E740481C1C}">
+                          <a14:useLocalDpi xmlns:a14="http://schemas.microsoft.com/office/drawing/2010/main" val="0"/>
+                        </a:ext>
+                      </a:extLst>
+                    </a:blip>
+                    <a:srcRect/>
+                    <a:stretch>
+                      <a:fillRect/>
+                    </a:stretch>
+                  </pic:blipFill>
+                  <pic:spPr bwMode="auto">
+                    <a:xfrm>
+                      <a:off x="0" y="0"/>
+                      <a:ext cx="5854700" cy="4394200"/>
+                    </a:xfrm>
+                    <a:prstGeom prst="rect">
+                      <a:avLst/>
+                    </a:prstGeom>
+                    <a:noFill/>
+                    <a:ln>
+                      <a:noFill/>
+                    </a:ln>
+                  </pic:spPr>
+                </pic:pic>
+              </a:graphicData>
+            </a:graphic>
+          </wp:inline>
+        </w:drawing>
+      </w:r>
+    </w:p>
+    <w:p>
+      <w:pPr>
+        <w:pStyle w:val="ListParagraph"/>
+      </w:pPr>
+    </w:p>
+    <w:p>
+      <w:pPr>
+        <w:pStyle w:val="ListParagraph"/>
+      </w:pPr>
+    </w:p>
+    <w:p>
+      <w:pPr>
+        <w:pStyle w:val="ListParagraph"/>
+      </w:pPr>
     </w:p>
     <w:p>
       <w:pPr>
@@ -339,14 +1685,265 @@
       <w:r>
         <w:t>C.</w:t>
       </w:r>
-    </w:p>
-    <w:p>
-      <w:pPr>
-        <w:pStyle w:val="ListParagraph"/>
-      </w:pPr>
-      <w:r>
+      <w:r>
+        <w:t xml:space="preserve"> With the modification, it seems that T = 1 is now the best setting for the algorithm.</w:t>
+      </w:r>
+    </w:p>
+    <w:p>
+      <w:pPr>
+        <w:pStyle w:val="ListParagraph"/>
+      </w:pPr>
+      <w:r>
+        <w:rPr>
+          <w:noProof/>
+        </w:rPr>
         <w:lastRenderedPageBreak/>
+        <w:drawing>
+          <wp:inline distT="0" distB="0" distL="0" distR="0" wp14:anchorId="25DBAD10" wp14:editId="3BCF73EA">
+            <wp:extent cx="5854700" cy="4394200"/>
+            <wp:effectExtent l="0" t="0" r="12700" b="0"/>
+            <wp:docPr id="8" name="Picture 8" descr="2c_T=0.png"/>
+            <wp:cNvGraphicFramePr>
+              <a:graphicFrameLocks xmlns:a="http://schemas.openxmlformats.org/drawingml/2006/main" noChangeAspect="1"/>
+            </wp:cNvGraphicFramePr>
+            <a:graphic xmlns:a="http://schemas.openxmlformats.org/drawingml/2006/main">
+              <a:graphicData uri="http://schemas.openxmlformats.org/drawingml/2006/picture">
+                <pic:pic xmlns:pic="http://schemas.openxmlformats.org/drawingml/2006/picture">
+                  <pic:nvPicPr>
+                    <pic:cNvPr id="0" name="Picture 8" descr="2c_T=0.png"/>
+                    <pic:cNvPicPr>
+                      <a:picLocks noChangeAspect="1" noChangeArrowheads="1"/>
+                    </pic:cNvPicPr>
+                  </pic:nvPicPr>
+                  <pic:blipFill>
+                    <a:blip r:embed="rId9">
+                      <a:extLst>
+                        <a:ext uri="{28A0092B-C50C-407E-A947-70E740481C1C}">
+                          <a14:useLocalDpi xmlns:a14="http://schemas.microsoft.com/office/drawing/2010/main" val="0"/>
+                        </a:ext>
+                      </a:extLst>
+                    </a:blip>
+                    <a:srcRect/>
+                    <a:stretch>
+                      <a:fillRect/>
+                    </a:stretch>
+                  </pic:blipFill>
+                  <pic:spPr bwMode="auto">
+                    <a:xfrm>
+                      <a:off x="0" y="0"/>
+                      <a:ext cx="5854700" cy="4394200"/>
+                    </a:xfrm>
+                    <a:prstGeom prst="rect">
+                      <a:avLst/>
+                    </a:prstGeom>
+                    <a:noFill/>
+                    <a:ln>
+                      <a:noFill/>
+                    </a:ln>
+                  </pic:spPr>
+                </pic:pic>
+              </a:graphicData>
+            </a:graphic>
+          </wp:inline>
+        </w:drawing>
+      </w:r>
+    </w:p>
+    <w:p>
+      <w:pPr>
+        <w:pStyle w:val="ListParagraph"/>
+      </w:pPr>
+    </w:p>
+    <w:p>
+      <w:pPr>
+        <w:pStyle w:val="ListParagraph"/>
+      </w:pPr>
+      <w:r>
+        <w:rPr>
+          <w:noProof/>
+        </w:rPr>
+        <w:lastRenderedPageBreak/>
+        <w:drawing>
+          <wp:inline distT="0" distB="0" distL="0" distR="0" wp14:anchorId="21919215" wp14:editId="6BFA7F12">
+            <wp:extent cx="5854700" cy="4394200"/>
+            <wp:effectExtent l="0" t="0" r="12700" b="0"/>
+            <wp:docPr id="9" name="Picture 9" descr="2c_T=1.png"/>
+            <wp:cNvGraphicFramePr>
+              <a:graphicFrameLocks xmlns:a="http://schemas.openxmlformats.org/drawingml/2006/main" noChangeAspect="1"/>
+            </wp:cNvGraphicFramePr>
+            <a:graphic xmlns:a="http://schemas.openxmlformats.org/drawingml/2006/main">
+              <a:graphicData uri="http://schemas.openxmlformats.org/drawingml/2006/picture">
+                <pic:pic xmlns:pic="http://schemas.openxmlformats.org/drawingml/2006/picture">
+                  <pic:nvPicPr>
+                    <pic:cNvPr id="0" name="Picture 9" descr="2c_T=1.png"/>
+                    <pic:cNvPicPr>
+                      <a:picLocks noChangeAspect="1" noChangeArrowheads="1"/>
+                    </pic:cNvPicPr>
+                  </pic:nvPicPr>
+                  <pic:blipFill>
+                    <a:blip r:embed="rId10">
+                      <a:extLst>
+                        <a:ext uri="{28A0092B-C50C-407E-A947-70E740481C1C}">
+                          <a14:useLocalDpi xmlns:a14="http://schemas.microsoft.com/office/drawing/2010/main" val="0"/>
+                        </a:ext>
+                      </a:extLst>
+                    </a:blip>
+                    <a:srcRect/>
+                    <a:stretch>
+                      <a:fillRect/>
+                    </a:stretch>
+                  </pic:blipFill>
+                  <pic:spPr bwMode="auto">
+                    <a:xfrm>
+                      <a:off x="0" y="0"/>
+                      <a:ext cx="5854700" cy="4394200"/>
+                    </a:xfrm>
+                    <a:prstGeom prst="rect">
+                      <a:avLst/>
+                    </a:prstGeom>
+                    <a:noFill/>
+                    <a:ln>
+                      <a:noFill/>
+                    </a:ln>
+                  </pic:spPr>
+                </pic:pic>
+              </a:graphicData>
+            </a:graphic>
+          </wp:inline>
+        </w:drawing>
+      </w:r>
+    </w:p>
+    <w:p>
+      <w:pPr>
+        <w:pStyle w:val="ListParagraph"/>
+      </w:pPr>
+    </w:p>
+    <w:p>
+      <w:pPr>
+        <w:pStyle w:val="ListParagraph"/>
+      </w:pPr>
+      <w:r>
+        <w:rPr>
+          <w:noProof/>
+        </w:rPr>
+        <w:lastRenderedPageBreak/>
+        <w:drawing>
+          <wp:inline distT="0" distB="0" distL="0" distR="0" wp14:anchorId="4662BCA7" wp14:editId="69DC04D4">
+            <wp:extent cx="5854700" cy="4394200"/>
+            <wp:effectExtent l="0" t="0" r="12700" b="0"/>
+            <wp:docPr id="10" name="Picture 10" descr="2c_T=10.png"/>
+            <wp:cNvGraphicFramePr>
+              <a:graphicFrameLocks xmlns:a="http://schemas.openxmlformats.org/drawingml/2006/main" noChangeAspect="1"/>
+            </wp:cNvGraphicFramePr>
+            <a:graphic xmlns:a="http://schemas.openxmlformats.org/drawingml/2006/main">
+              <a:graphicData uri="http://schemas.openxmlformats.org/drawingml/2006/picture">
+                <pic:pic xmlns:pic="http://schemas.openxmlformats.org/drawingml/2006/picture">
+                  <pic:nvPicPr>
+                    <pic:cNvPr id="0" name="Picture 10" descr="2c_T=10.png"/>
+                    <pic:cNvPicPr>
+                      <a:picLocks noChangeAspect="1" noChangeArrowheads="1"/>
+                    </pic:cNvPicPr>
+                  </pic:nvPicPr>
+                  <pic:blipFill>
+                    <a:blip r:embed="rId11">
+                      <a:extLst>
+                        <a:ext uri="{28A0092B-C50C-407E-A947-70E740481C1C}">
+                          <a14:useLocalDpi xmlns:a14="http://schemas.microsoft.com/office/drawing/2010/main" val="0"/>
+                        </a:ext>
+                      </a:extLst>
+                    </a:blip>
+                    <a:srcRect/>
+                    <a:stretch>
+                      <a:fillRect/>
+                    </a:stretch>
+                  </pic:blipFill>
+                  <pic:spPr bwMode="auto">
+                    <a:xfrm>
+                      <a:off x="0" y="0"/>
+                      <a:ext cx="5854700" cy="4394200"/>
+                    </a:xfrm>
+                    <a:prstGeom prst="rect">
+                      <a:avLst/>
+                    </a:prstGeom>
+                    <a:noFill/>
+                    <a:ln>
+                      <a:noFill/>
+                    </a:ln>
+                  </pic:spPr>
+                </pic:pic>
+              </a:graphicData>
+            </a:graphic>
+          </wp:inline>
+        </w:drawing>
+      </w:r>
+    </w:p>
+    <w:p>
+      <w:pPr>
+        <w:pStyle w:val="ListParagraph"/>
+      </w:pPr>
+      <w:r>
+        <w:rPr>
+          <w:noProof/>
+        </w:rPr>
+        <w:lastRenderedPageBreak/>
+        <w:drawing>
+          <wp:inline distT="0" distB="0" distL="0" distR="0" wp14:anchorId="4B63973E" wp14:editId="65A4AEFF">
+            <wp:extent cx="5854700" cy="4394200"/>
+            <wp:effectExtent l="0" t="0" r="12700" b="0"/>
+            <wp:docPr id="11" name="Picture 11" descr="2c_T=100.png"/>
+            <wp:cNvGraphicFramePr>
+              <a:graphicFrameLocks xmlns:a="http://schemas.openxmlformats.org/drawingml/2006/main" noChangeAspect="1"/>
+            </wp:cNvGraphicFramePr>
+            <a:graphic xmlns:a="http://schemas.openxmlformats.org/drawingml/2006/main">
+              <a:graphicData uri="http://schemas.openxmlformats.org/drawingml/2006/picture">
+                <pic:pic xmlns:pic="http://schemas.openxmlformats.org/drawingml/2006/picture">
+                  <pic:nvPicPr>
+                    <pic:cNvPr id="0" name="Picture 11" descr="2c_T=100.png"/>
+                    <pic:cNvPicPr>
+                      <a:picLocks noChangeAspect="1" noChangeArrowheads="1"/>
+                    </pic:cNvPicPr>
+                  </pic:nvPicPr>
+                  <pic:blipFill>
+                    <a:blip r:embed="rId12">
+                      <a:extLst>
+                        <a:ext uri="{28A0092B-C50C-407E-A947-70E740481C1C}">
+                          <a14:useLocalDpi xmlns:a14="http://schemas.microsoft.com/office/drawing/2010/main" val="0"/>
+                        </a:ext>
+                      </a:extLst>
+                    </a:blip>
+                    <a:srcRect/>
+                    <a:stretch>
+                      <a:fillRect/>
+                    </a:stretch>
+                  </pic:blipFill>
+                  <pic:spPr bwMode="auto">
+                    <a:xfrm>
+                      <a:off x="0" y="0"/>
+                      <a:ext cx="5854700" cy="4394200"/>
+                    </a:xfrm>
+                    <a:prstGeom prst="rect">
+                      <a:avLst/>
+                    </a:prstGeom>
+                    <a:noFill/>
+                    <a:ln>
+                      <a:noFill/>
+                    </a:ln>
+                  </pic:spPr>
+                </pic:pic>
+              </a:graphicData>
+            </a:graphic>
+          </wp:inline>
+        </w:drawing>
+      </w:r>
+    </w:p>
+    <w:p>
+      <w:pPr>
+        <w:pStyle w:val="ListParagraph"/>
+      </w:pPr>
+      <w:r>
         <w:t>D.</w:t>
+      </w:r>
+      <w:r>
+        <w:t xml:space="preserve"> Between part B and C, it seems that for C, a lower value of T is better for the algorithm. T = 10 for B and T = 1 for C. A lower T value for part C is better because the modified algorithm allows for the switching of any two parks in the sequence. This means there is a lot more freedom and randomization in possible new routes during each iteration as opposed to the original algorithm in B. This means there is less need for a random switching of routes, which is the factor controlled by T. Larger values of T means a higher probability of switching to a newer, longer route while smaller values means lesser probability. In part C, it is very likely to find a shorter route and then not disrupt it by accidentally switching back to something longer.  </w:t>
       </w:r>
     </w:p>
     <w:p>
@@ -370,9 +1967,493 @@
       <w:pPr>
         <w:pStyle w:val="ListParagraph"/>
       </w:pPr>
+    </w:p>
+    <w:p>
+      <w:pPr>
+        <w:pStyle w:val="ListParagraph"/>
+      </w:pPr>
       <w:r>
         <w:t>B.</w:t>
       </w:r>
+      <w:r>
+        <w:t xml:space="preserve"> See code and video.</w:t>
+      </w:r>
+    </w:p>
+    <w:p>
+      <w:pPr>
+        <w:pStyle w:val="ListParagraph"/>
+      </w:pPr>
+    </w:p>
+    <w:p>
+      <w:pPr>
+        <w:pStyle w:val="ListParagraph"/>
+      </w:pPr>
+      <w:r>
+        <w:t xml:space="preserve">Video link: </w:t>
+      </w:r>
+      <w:hyperlink r:id="rId13" w:history="1">
+        <w:r>
+          <w:rPr>
+            <w:rStyle w:val="Hyperlink"/>
+          </w:rPr>
+          <w:t>https://www.youtube.com/watch?v=s_wuhGQz1Kk&amp;feature=youtu.be&amp;ab_channel=HenryLin</w:t>
+        </w:r>
+      </w:hyperlink>
+    </w:p>
+    <w:p>
+      <w:pPr>
+        <w:pStyle w:val="ListParagraph"/>
+      </w:pPr>
+    </w:p>
+    <w:p>
+      <w:pPr>
+        <w:pStyle w:val="ListParagraph"/>
+      </w:pPr>
+      <w:r>
+        <w:t>If above link does not work, I have also included it in the zip file submitted.</w:t>
+      </w:r>
+    </w:p>
+    <w:p>
+      <w:pPr>
+        <w:pStyle w:val="ListParagraph"/>
+      </w:pPr>
+    </w:p>
+    <w:p>
+      <w:pPr>
+        <w:pStyle w:val="ListParagraph"/>
+      </w:pPr>
+    </w:p>
+    <w:p>
+      <w:pPr>
+        <w:pStyle w:val="ListParagraph"/>
+      </w:pPr>
+      <w:r>
+        <w:t>MCMC = True</w:t>
+      </w:r>
+    </w:p>
+    <w:p>
+      <w:pPr>
+        <w:pStyle w:val="ListParagraph"/>
+      </w:pPr>
+    </w:p>
+    <w:p>
+      <w:pPr>
+        <w:pStyle w:val="ListParagraph"/>
+      </w:pPr>
+    </w:p>
+    <w:p>
+      <w:pPr>
+        <w:pStyle w:val="ListParagraph"/>
+      </w:pPr>
+    </w:p>
+    <w:p>
+      <w:pPr>
+        <w:pStyle w:val="ListParagraph"/>
+      </w:pPr>
+      <w:r>
+        <w:t xml:space="preserve">if MCMC: </w:t>
+      </w:r>
+    </w:p>
+    <w:p>
+      <w:pPr>
+        <w:pStyle w:val="ListParagraph"/>
+      </w:pPr>
+      <w:r>
+        <w:t xml:space="preserve">    max_iterations = 3000</w:t>
+      </w:r>
+    </w:p>
+    <w:p>
+      <w:pPr>
+        <w:pStyle w:val="ListParagraph"/>
+      </w:pPr>
+    </w:p>
+    <w:p>
+      <w:pPr>
+        <w:pStyle w:val="ListParagraph"/>
+      </w:pPr>
+    </w:p>
+    <w:p>
+      <w:pPr>
+        <w:pStyle w:val="ListParagraph"/>
+      </w:pPr>
+      <w:r>
+        <w:t xml:space="preserve">    #MCMC algorithm</w:t>
+      </w:r>
+    </w:p>
+    <w:p>
+      <w:pPr>
+        <w:pStyle w:val="ListParagraph"/>
+      </w:pPr>
+    </w:p>
+    <w:p>
+      <w:pPr>
+        <w:pStyle w:val="ListParagraph"/>
+      </w:pPr>
+      <w:r>
+        <w:t xml:space="preserve">    best_plan = plan</w:t>
+      </w:r>
+    </w:p>
+    <w:p>
+      <w:pPr>
+        <w:pStyle w:val="ListParagraph"/>
+      </w:pPr>
+    </w:p>
+    <w:p>
+      <w:pPr>
+        <w:pStyle w:val="ListParagraph"/>
+      </w:pPr>
+    </w:p>
+    <w:p>
+      <w:pPr>
+        <w:pStyle w:val="ListParagraph"/>
+      </w:pPr>
+      <w:r>
+        <w:t xml:space="preserve">    best_plan = plan</w:t>
+      </w:r>
+    </w:p>
+    <w:p>
+      <w:pPr>
+        <w:pStyle w:val="ListParagraph"/>
+      </w:pPr>
+      <w:r>
+        <w:t xml:space="preserve">    furthest_distance = sim(plan)</w:t>
+      </w:r>
+    </w:p>
+    <w:p>
+      <w:pPr>
+        <w:pStyle w:val="ListParagraph"/>
+      </w:pPr>
+    </w:p>
+    <w:p>
+      <w:pPr>
+        <w:pStyle w:val="ListParagraph"/>
+      </w:pPr>
+      <w:r>
+        <w:t xml:space="preserve">    T = 10</w:t>
+      </w:r>
+    </w:p>
+    <w:p>
+      <w:pPr>
+        <w:pStyle w:val="ListParagraph"/>
+      </w:pPr>
+    </w:p>
+    <w:p>
+      <w:pPr>
+        <w:pStyle w:val="ListParagraph"/>
+      </w:pPr>
+      <w:r>
+        <w:t xml:space="preserve">    replace_number = 4</w:t>
+      </w:r>
+    </w:p>
+    <w:p>
+      <w:pPr>
+        <w:pStyle w:val="ListParagraph"/>
+      </w:pPr>
+      <w:r>
+        <w:t xml:space="preserve">    print_every = 500</w:t>
+      </w:r>
+    </w:p>
+    <w:p>
+      <w:pPr>
+        <w:pStyle w:val="ListParagraph"/>
+      </w:pPr>
+      <w:r>
+        <w:t xml:space="preserve">    number_trials = 50</w:t>
+      </w:r>
+    </w:p>
+    <w:p>
+      <w:pPr>
+        <w:pStyle w:val="ListParagraph"/>
+      </w:pPr>
+      <w:r>
+        <w:t xml:space="preserve">    best_distance = float('-infinity')</w:t>
+      </w:r>
+    </w:p>
+    <w:p>
+      <w:pPr>
+        <w:pStyle w:val="ListParagraph"/>
+      </w:pPr>
+      <w:r>
+        <w:t xml:space="preserve">    best_plan_overall_all_trials = []</w:t>
+      </w:r>
+    </w:p>
+    <w:p>
+      <w:pPr>
+        <w:pStyle w:val="ListParagraph"/>
+      </w:pPr>
+    </w:p>
+    <w:p>
+      <w:pPr>
+        <w:pStyle w:val="ListParagraph"/>
+      </w:pPr>
+      <w:r>
+        <w:t xml:space="preserve">    for g in range(number_trials):</w:t>
+      </w:r>
+    </w:p>
+    <w:p>
+      <w:pPr>
+        <w:pStyle w:val="ListParagraph"/>
+      </w:pPr>
+      <w:r>
+        <w:t xml:space="preserve">        print("Trial: ", g)</w:t>
+      </w:r>
+    </w:p>
+    <w:p>
+      <w:pPr>
+        <w:pStyle w:val="ListParagraph"/>
+      </w:pPr>
+      <w:r>
+        <w:t xml:space="preserve">        for i in range(max_iterations):</w:t>
+      </w:r>
+    </w:p>
+    <w:p>
+      <w:pPr>
+        <w:pStyle w:val="ListParagraph"/>
+      </w:pPr>
+      <w:r>
+        <w:t xml:space="preserve">            #furthest_distance = float('-infinity')</w:t>
+      </w:r>
+    </w:p>
+    <w:p>
+      <w:pPr>
+        <w:pStyle w:val="ListParagraph"/>
+      </w:pPr>
+      <w:r>
+        <w:t xml:space="preserve">            if i % print_every == 0 :</w:t>
+      </w:r>
+    </w:p>
+    <w:p>
+      <w:pPr>
+        <w:pStyle w:val="ListParagraph"/>
+      </w:pPr>
+      <w:r>
+        <w:t xml:space="preserve">                print("Iteration: ", i)</w:t>
+      </w:r>
+    </w:p>
+    <w:p>
+      <w:pPr>
+        <w:pStyle w:val="ListParagraph"/>
+      </w:pPr>
+      <w:r>
+        <w:t xml:space="preserve">            #random_index = random.randint(0, len(plan) - 1)</w:t>
+      </w:r>
+    </w:p>
+    <w:p>
+      <w:pPr>
+        <w:pStyle w:val="ListParagraph"/>
+      </w:pPr>
+      <w:r>
+        <w:t xml:space="preserve">            #random_index_two = random.randint(0, len(plan) - 1)</w:t>
+      </w:r>
+    </w:p>
+    <w:p>
+      <w:pPr>
+        <w:pStyle w:val="ListParagraph"/>
+      </w:pPr>
+      <w:r>
+        <w:t xml:space="preserve">            possible_new_plan = best_plan.copy()</w:t>
+      </w:r>
+    </w:p>
+    <w:p>
+      <w:pPr>
+        <w:pStyle w:val="ListParagraph"/>
+      </w:pPr>
+      <w:r>
+        <w:t xml:space="preserve">            #possible_new_plan[random_index] = random.uniform(-1 , 1)</w:t>
+      </w:r>
+    </w:p>
+    <w:p>
+      <w:pPr>
+        <w:pStyle w:val="ListParagraph"/>
+      </w:pPr>
+      <w:r>
+        <w:t xml:space="preserve">            #possible_new_plan[random_index_two] = random.uniform(-1 , 1)</w:t>
+      </w:r>
+    </w:p>
+    <w:p>
+      <w:pPr>
+        <w:pStyle w:val="ListParagraph"/>
+      </w:pPr>
+      <w:r>
+        <w:t xml:space="preserve">            for i in range(replace_number):</w:t>
+      </w:r>
+    </w:p>
+    <w:p>
+      <w:pPr>
+        <w:pStyle w:val="ListParagraph"/>
+      </w:pPr>
+      <w:r>
+        <w:t xml:space="preserve">                random_index = random.randint(0, len(plan) - 1)</w:t>
+      </w:r>
+    </w:p>
+    <w:p>
+      <w:pPr>
+        <w:pStyle w:val="ListParagraph"/>
+      </w:pPr>
+      <w:r>
+        <w:t xml:space="preserve">                possible_new_plan[random_index] = random.uniform(-1 , 1)</w:t>
+      </w:r>
+    </w:p>
+    <w:p>
+      <w:pPr>
+        <w:pStyle w:val="ListParagraph"/>
+      </w:pPr>
+      <w:r>
+        <w:t xml:space="preserve">            change_distance_traveled = sim(possible_new_plan) - sim(plan)</w:t>
+      </w:r>
+    </w:p>
+    <w:p>
+      <w:pPr>
+        <w:pStyle w:val="ListParagraph"/>
+      </w:pPr>
+      <w:r>
+        <w:t xml:space="preserve">            if change_distance_traveled &lt; 0 or (T &gt; 10 and random.uniform(0, 1) &lt; math.exp( - change_distance_traveled / T)):</w:t>
+      </w:r>
+    </w:p>
+    <w:p>
+      <w:pPr>
+        <w:pStyle w:val="ListParagraph"/>
+      </w:pPr>
+      <w:r>
+        <w:t xml:space="preserve">                plan = possible_new_plan</w:t>
+      </w:r>
+    </w:p>
+    <w:p>
+      <w:pPr>
+        <w:pStyle w:val="ListParagraph"/>
+      </w:pPr>
+      <w:r>
+        <w:t xml:space="preserve">            if sim(possible_new_plan) &gt; furthest_distance:</w:t>
+      </w:r>
+    </w:p>
+    <w:p>
+      <w:pPr>
+        <w:pStyle w:val="ListParagraph"/>
+      </w:pPr>
+      <w:r>
+        <w:lastRenderedPageBreak/>
+        <w:t xml:space="preserve">                best_plan = possible_new_plan</w:t>
+      </w:r>
+    </w:p>
+    <w:p>
+      <w:pPr>
+        <w:pStyle w:val="ListParagraph"/>
+      </w:pPr>
+      <w:r>
+        <w:t xml:space="preserve">                furthest_distance = sim(possible_new_plan)</w:t>
+      </w:r>
+    </w:p>
+    <w:p>
+      <w:pPr>
+        <w:pStyle w:val="ListParagraph"/>
+      </w:pPr>
+      <w:r>
+        <w:t xml:space="preserve">        print(best_plan)</w:t>
+      </w:r>
+    </w:p>
+    <w:p>
+      <w:pPr>
+        <w:pStyle w:val="ListParagraph"/>
+      </w:pPr>
+      <w:r>
+        <w:t xml:space="preserve">        print("This trial's furthest distance: ", furthest_distance)</w:t>
+      </w:r>
+    </w:p>
+    <w:p>
+      <w:pPr>
+        <w:pStyle w:val="ListParagraph"/>
+      </w:pPr>
+      <w:r>
+        <w:t xml:space="preserve">        if furthest_distance &gt; best_distance:</w:t>
+      </w:r>
+    </w:p>
+    <w:p>
+      <w:pPr>
+        <w:pStyle w:val="ListParagraph"/>
+      </w:pPr>
+      <w:r>
+        <w:t xml:space="preserve">            best_distance = furthest_distance</w:t>
+      </w:r>
+    </w:p>
+    <w:p>
+      <w:pPr>
+        <w:pStyle w:val="ListParagraph"/>
+      </w:pPr>
+      <w:r>
+        <w:t xml:space="preserve">            best_plan_overall_all_trials = best_plan</w:t>
+      </w:r>
+    </w:p>
+    <w:p>
+      <w:pPr>
+        <w:pStyle w:val="ListParagraph"/>
+      </w:pPr>
+    </w:p>
+    <w:p>
+      <w:pPr>
+        <w:pStyle w:val="ListParagraph"/>
+      </w:pPr>
+    </w:p>
+    <w:p>
+      <w:pPr>
+        <w:pStyle w:val="ListParagraph"/>
+      </w:pPr>
+    </w:p>
+    <w:p>
+      <w:pPr>
+        <w:pStyle w:val="ListParagraph"/>
+      </w:pPr>
+      <w:r>
+        <w:t xml:space="preserve">    print("Furthest Distance reached over all trials: ", best_distance)</w:t>
+      </w:r>
+    </w:p>
+    <w:p>
+      <w:pPr>
+        <w:pStyle w:val="ListParagraph"/>
+      </w:pPr>
+    </w:p>
+    <w:p>
+      <w:pPr>
+        <w:pStyle w:val="ListParagraph"/>
+      </w:pPr>
+      <w:r>
+        <w:t xml:space="preserve">    data = []</w:t>
+      </w:r>
+    </w:p>
+    <w:p>
+      <w:pPr>
+        <w:pStyle w:val="ListParagraph"/>
+      </w:pPr>
+    </w:p>
+    <w:p>
+      <w:pPr>
+        <w:pStyle w:val="ListParagraph"/>
+      </w:pPr>
+      <w:r>
+        <w:t xml:space="preserve">    sim(best_plan_overall_all_trials)</w:t>
+      </w:r>
+    </w:p>
+    <w:p>
+      <w:pPr>
+        <w:pStyle w:val="ListParagraph"/>
+      </w:pPr>
+    </w:p>
+    <w:p>
+      <w:pPr>
+        <w:pStyle w:val="ListParagraph"/>
+      </w:pPr>
+    </w:p>
+    <w:p>
+      <w:pPr>
+        <w:pStyle w:val="ListParagraph"/>
+      </w:pPr>
+      <w:r>
+        <w:t>print("best plan post MCMC: ", best_plan_overall_all_trials)</w:t>
+      </w:r>
+    </w:p>
+    <w:p>
+      <w:pPr>
+        <w:pStyle w:val="ListParagraph"/>
+      </w:pPr>
     </w:p>
     <w:p>
       <w:pPr>
@@ -381,19 +2462,21 @@
       <w:r>
         <w:t>C.</w:t>
       </w:r>
-    </w:p>
-    <w:p>
-      <w:pPr>
-        <w:pStyle w:val="ListParagraph"/>
-      </w:pPr>
-    </w:p>
-    <w:p>
-      <w:pPr>
-        <w:pStyle w:val="ListParagraph"/>
-        <w:numPr>
-          <w:ilvl w:val="0"/>
-          <w:numId w:val="1"/>
-        </w:numPr>
+      <w:r>
+        <w:t xml:space="preserve"> For our approach we tried two different methods to try and maximize the distance traveled in QWOP. The first approach was a simple gradient descent algorithm that given a random initialization, would try to take steps toward the local minimum using numerical gradients. We found out that while this did lead to an improvement over random numbers, the improvement was not significant enough so this approach was abandoned. Next we attempted an MCMC algorithm, which is what we used to achieve our best result. </w:t>
+      </w:r>
+      <w:r>
+        <w:t>The MCMC algorithm originally reached around ~6 distance with randomly replacing 1 number at a time and 5000 iterations, but we decided to tune the hyperparameters a bit to try and improve results. We found the best results came when we randomly changed 4 numbers at a time. Additionally, we ran it over 50 different random initializations that each performed 3000 iterations of MCMC. We then outputted the best result from all of this. Ultimately, we were able to get a best distance of 9.377 using this method.</w:t>
+      </w:r>
+    </w:p>
+    <w:p>
+      <w:pPr>
+        <w:pStyle w:val="ListParagraph"/>
+      </w:pPr>
+    </w:p>
+    <w:p>
+      <w:pPr>
+        <w:pStyle w:val="ListParagraph"/>
       </w:pPr>
     </w:p>
     <w:sectPr>
@@ -407,8 +2490,8 @@
 </file>
 
 <file path=word/numbering.xml><?xml version="1.0" encoding="utf-8"?>
-<w:numbering xmlns:wpc="http://schemas.microsoft.com/office/word/2010/wordprocessingCanvas" xmlns:mc="http://schemas.openxmlformats.org/markup-compatibility/2006" xmlns:o="urn:schemas-microsoft-com:office:office" xmlns:r="http://schemas.openxmlformats.org/officeDocument/2006/relationships" xmlns:m="http://schemas.openxmlformats.org/officeDocument/2006/math" xmlns:v="urn:schemas-microsoft-com:vml" xmlns:wp14="http://schemas.microsoft.com/office/word/2010/wordprocessingDrawing" xmlns:wp="http://schemas.openxmlformats.org/drawingml/2006/wordprocessingDrawing" xmlns:w10="urn:schemas-microsoft-com:office:word" xmlns:w="http://schemas.openxmlformats.org/wordprocessingml/2006/main" xmlns:w14="http://schemas.microsoft.com/office/word/2010/wordml" xmlns:w15="http://schemas.microsoft.com/office/word/2012/wordml" xmlns:wpg="http://schemas.microsoft.com/office/word/2010/wordprocessingGroup" xmlns:wpi="http://schemas.microsoft.com/office/word/2010/wordprocessingInk" xmlns:wne="http://schemas.microsoft.com/office/word/2006/wordml" xmlns:wps="http://schemas.microsoft.com/office/word/2010/wordprocessingShape" mc:Ignorable="w14 w15 wp14">
-  <w:abstractNum w:abstractNumId="0" w15:restartNumberingAfterBreak="0">
+<w:numbering xmlns:wpc="http://schemas.microsoft.com/office/word/2010/wordprocessingCanvas" xmlns:mo="http://schemas.microsoft.com/office/mac/office/2008/main" xmlns:mc="http://schemas.openxmlformats.org/markup-compatibility/2006" xmlns:mv="urn:schemas-microsoft-com:mac:vml" xmlns:o="urn:schemas-microsoft-com:office:office" xmlns:r="http://schemas.openxmlformats.org/officeDocument/2006/relationships" xmlns:m="http://schemas.openxmlformats.org/officeDocument/2006/math" xmlns:v="urn:schemas-microsoft-com:vml" xmlns:wp14="http://schemas.microsoft.com/office/word/2010/wordprocessingDrawing" xmlns:wp="http://schemas.openxmlformats.org/drawingml/2006/wordprocessingDrawing" xmlns:w10="urn:schemas-microsoft-com:office:word" xmlns:w="http://schemas.openxmlformats.org/wordprocessingml/2006/main" xmlns:w14="http://schemas.microsoft.com/office/word/2010/wordml" xmlns:w15="http://schemas.microsoft.com/office/word/2012/wordml" xmlns:wpg="http://schemas.microsoft.com/office/word/2010/wordprocessingGroup" xmlns:wpi="http://schemas.microsoft.com/office/word/2010/wordprocessingInk" xmlns:wne="http://schemas.microsoft.com/office/word/2006/wordml" xmlns:wps="http://schemas.microsoft.com/office/word/2010/wordprocessingShape" mc:Ignorable="w14 w15 wp14">
+  <w:abstractNum w:abstractNumId="0">
     <w:nsid w:val="5BCF4D7E"/>
     <w:multiLevelType w:val="hybridMultilevel"/>
     <w:tmpl w:val="E35AA996"/>
@@ -516,7 +2599,7 @@
     </w:rPrDefault>
     <w:pPrDefault/>
   </w:docDefaults>
-  <w:latentStyles w:defLockedState="0" w:defUIPriority="99" w:defSemiHidden="0" w:defUnhideWhenUsed="0" w:defQFormat="0" w:count="371">
+  <w:latentStyles w:defLockedState="0" w:defUIPriority="99" w:defSemiHidden="0" w:defUnhideWhenUsed="0" w:defQFormat="0" w:count="382">
     <w:lsdException w:name="Normal" w:uiPriority="0" w:qFormat="1"/>
     <w:lsdException w:name="heading 1" w:uiPriority="9" w:qFormat="1"/>
     <w:lsdException w:name="heading 2" w:semiHidden="1" w:uiPriority="9" w:unhideWhenUsed="1" w:qFormat="1"/>
@@ -622,7 +2705,6 @@
     <w:lsdException w:name="HTML Sample" w:semiHidden="1" w:unhideWhenUsed="1"/>
     <w:lsdException w:name="HTML Typewriter" w:semiHidden="1" w:unhideWhenUsed="1"/>
     <w:lsdException w:name="HTML Variable" w:semiHidden="1" w:unhideWhenUsed="1"/>
-    <w:lsdException w:name="Normal Table" w:semiHidden="1" w:unhideWhenUsed="1"/>
     <w:lsdException w:name="annotation subject" w:semiHidden="1" w:unhideWhenUsed="1"/>
     <w:lsdException w:name="No List" w:semiHidden="1" w:unhideWhenUsed="1"/>
     <w:lsdException w:name="Outline List 1" w:semiHidden="1" w:unhideWhenUsed="1"/>
@@ -668,11 +2750,9 @@
     <w:lsdException w:name="Table Subtle 1" w:semiHidden="1" w:unhideWhenUsed="1"/>
     <w:lsdException w:name="Table Subtle 2" w:semiHidden="1" w:unhideWhenUsed="1"/>
     <w:lsdException w:name="Table Web 1" w:semiHidden="1" w:unhideWhenUsed="1"/>
-    <w:lsdException w:name="Table Web 2" w:semiHidden="1" w:unhideWhenUsed="1"/>
     <w:lsdException w:name="Table Web 3" w:semiHidden="1" w:unhideWhenUsed="1"/>
     <w:lsdException w:name="Balloon Text" w:semiHidden="1" w:unhideWhenUsed="1"/>
     <w:lsdException w:name="Table Grid" w:uiPriority="39"/>
-    <w:lsdException w:name="Table Theme" w:semiHidden="1" w:unhideWhenUsed="1"/>
     <w:lsdException w:name="Placeholder Text" w:semiHidden="1"/>
     <w:lsdException w:name="No Spacing" w:uiPriority="1" w:qFormat="1"/>
     <w:lsdException w:name="Light Shading" w:uiPriority="60"/>
@@ -888,6 +2968,8 @@
     <w:lsdException w:name="List Table 5 Dark Accent 6" w:uiPriority="50"/>
     <w:lsdException w:name="List Table 6 Colorful Accent 6" w:uiPriority="51"/>
     <w:lsdException w:name="List Table 7 Colorful Accent 6" w:uiPriority="52"/>
+    <w:lsdException w:name="Mention" w:semiHidden="1" w:unhideWhenUsed="1"/>
+    <w:lsdException w:name="Smart Hyperlink" w:semiHidden="1" w:unhideWhenUsed="1"/>
   </w:latentStyles>
   <w:style w:type="paragraph" w:default="1" w:styleId="Normal">
     <w:name w:val="Normal"/>
@@ -930,6 +3012,17 @@
       <w:ind w:left="720"/>
       <w:contextualSpacing/>
     </w:pPr>
+  </w:style>
+  <w:style w:type="character" w:styleId="Hyperlink">
+    <w:name w:val="Hyperlink"/>
+    <w:basedOn w:val="DefaultParagraphFont"/>
+    <w:uiPriority w:val="99"/>
+    <w:unhideWhenUsed/>
+    <w:rsid w:val="0095218B"/>
+    <w:rPr>
+      <w:color w:val="0563C1" w:themeColor="hyperlink"/>
+      <w:u w:val="single"/>
+    </w:rPr>
   </w:style>
 </w:styles>
 </file>

</xml_diff>